<commit_message>
add template for 5 pr., fix task
</commit_message>
<xml_diff>
--- a/Tasks/Практическая работа 5.docx
+++ b/Tasks/Практическая работа 5.docx
@@ -1,6 +1,6 @@
 
 <file path=word/document.xml><?xml version="1.0" encoding="utf-8"?>
-<w:document xmlns:wpc="http://schemas.microsoft.com/office/word/2010/wordprocessingCanvas" xmlns:cx="http://schemas.microsoft.com/office/drawing/2014/chartex" xmlns:mc="http://schemas.openxmlformats.org/markup-compatibility/2006" xmlns:o="urn:schemas-microsoft-com:office:office" xmlns:r="http://schemas.openxmlformats.org/officeDocument/2006/relationships" xmlns:m="http://schemas.openxmlformats.org/officeDocument/2006/math" xmlns:v="urn:schemas-microsoft-com:vml" xmlns:wp14="http://schemas.microsoft.com/office/word/2010/wordprocessingDrawing" xmlns:wp="http://schemas.openxmlformats.org/drawingml/2006/wordprocessingDrawing" xmlns:w10="urn:schemas-microsoft-com:office:word" xmlns:w="http://schemas.openxmlformats.org/wordprocessingml/2006/main" xmlns:w14="http://schemas.microsoft.com/office/word/2010/wordml" xmlns:w15="http://schemas.microsoft.com/office/word/2012/wordml" xmlns:w16se="http://schemas.microsoft.com/office/word/2015/wordml/symex" xmlns:wpg="http://schemas.microsoft.com/office/word/2010/wordprocessingGroup" xmlns:wpi="http://schemas.microsoft.com/office/word/2010/wordprocessingInk" xmlns:wne="http://schemas.microsoft.com/office/word/2006/wordml" xmlns:wps="http://schemas.microsoft.com/office/word/2010/wordprocessingShape" mc:Ignorable="w14 w15 w16se wp14">
+<w:document xmlns:wpc="http://schemas.microsoft.com/office/word/2010/wordprocessingCanvas" xmlns:mc="http://schemas.openxmlformats.org/markup-compatibility/2006" xmlns:o="urn:schemas-microsoft-com:office:office" xmlns:r="http://schemas.openxmlformats.org/officeDocument/2006/relationships" xmlns:m="http://schemas.openxmlformats.org/officeDocument/2006/math" xmlns:v="urn:schemas-microsoft-com:vml" xmlns:wp14="http://schemas.microsoft.com/office/word/2010/wordprocessingDrawing" xmlns:wp="http://schemas.openxmlformats.org/drawingml/2006/wordprocessingDrawing" xmlns:w10="urn:schemas-microsoft-com:office:word" xmlns:w="http://schemas.openxmlformats.org/wordprocessingml/2006/main" xmlns:w14="http://schemas.microsoft.com/office/word/2010/wordml" xmlns:w15="http://schemas.microsoft.com/office/word/2012/wordml" xmlns:wpg="http://schemas.microsoft.com/office/word/2010/wordprocessingGroup" xmlns:wpi="http://schemas.microsoft.com/office/word/2010/wordprocessingInk" xmlns:wne="http://schemas.microsoft.com/office/word/2006/wordml" xmlns:wps="http://schemas.microsoft.com/office/word/2010/wordprocessingShape" mc:Ignorable="w14 w15 wp14">
   <w:body>
     <w:p>
       <w:pPr>
@@ -180,14 +180,7 @@
           <w:rFonts w:ascii="Times New Roman" w:hAnsi="Times New Roman" w:cs="Times New Roman"/>
           <w:sz w:val="24"/>
         </w:rPr>
-        <w:t xml:space="preserve">и добавить плавную анимацию </w:t>
-      </w:r>
-      <w:r>
-        <w:rPr>
-          <w:rFonts w:ascii="Times New Roman" w:hAnsi="Times New Roman" w:cs="Times New Roman"/>
-          <w:sz w:val="24"/>
-        </w:rPr>
-        <w:t>при наведении.</w:t>
+        <w:t>и добавить плавную анимацию при наведении.</w:t>
       </w:r>
       <w:r>
         <w:rPr>
@@ -296,21 +289,7 @@
           <w:rFonts w:ascii="Times New Roman" w:hAnsi="Times New Roman" w:cs="Times New Roman"/>
           <w:sz w:val="24"/>
         </w:rPr>
-        <w:t xml:space="preserve"> Сверстать</w:t>
-      </w:r>
-      <w:r>
-        <w:rPr>
-          <w:rFonts w:ascii="Times New Roman" w:hAnsi="Times New Roman" w:cs="Times New Roman"/>
-          <w:sz w:val="24"/>
-        </w:rPr>
-        <w:t xml:space="preserve"> 3 статьи</w:t>
-      </w:r>
-      <w:r>
-        <w:rPr>
-          <w:rFonts w:ascii="Times New Roman" w:hAnsi="Times New Roman" w:cs="Times New Roman"/>
-          <w:sz w:val="24"/>
-        </w:rPr>
-        <w:t>.</w:t>
+        <w:t xml:space="preserve"> Сверстать 3 статьи.</w:t>
       </w:r>
       <w:r>
         <w:rPr>
@@ -854,7 +833,15 @@
           <w:b/>
           <w:sz w:val="24"/>
         </w:rPr>
-        <w:t>Задача 7</w:t>
+        <w:t xml:space="preserve">Задача </w:t>
+      </w:r>
+      <w:r>
+        <w:rPr>
+          <w:rFonts w:ascii="Times New Roman" w:hAnsi="Times New Roman" w:cs="Times New Roman"/>
+          <w:b/>
+          <w:sz w:val="24"/>
+        </w:rPr>
+        <w:t>5</w:t>
       </w:r>
       <w:r>
         <w:rPr>
@@ -876,14 +863,7 @@
           <w:rFonts w:ascii="Times New Roman" w:hAnsi="Times New Roman" w:cs="Times New Roman"/>
           <w:sz w:val="24"/>
         </w:rPr>
-        <w:t xml:space="preserve">Создать баннер с текстом и изображением. </w:t>
-      </w:r>
-      <w:r>
-        <w:rPr>
-          <w:rFonts w:ascii="Times New Roman" w:hAnsi="Times New Roman" w:cs="Times New Roman"/>
-          <w:sz w:val="24"/>
-        </w:rPr>
-        <w:t xml:space="preserve">Использовать свойства модуля </w:t>
+        <w:t xml:space="preserve">Создать баннер с текстом и изображением. Использовать свойства модуля </w:t>
       </w:r>
       <w:r>
         <w:rPr>
@@ -1089,7 +1069,15 @@
           <w:b/>
           <w:sz w:val="24"/>
         </w:rPr>
-        <w:t>Задача 8</w:t>
+        <w:t xml:space="preserve">Задача </w:t>
+      </w:r>
+      <w:r>
+        <w:rPr>
+          <w:rFonts w:ascii="Times New Roman" w:hAnsi="Times New Roman" w:cs="Times New Roman"/>
+          <w:b/>
+          <w:sz w:val="24"/>
+        </w:rPr>
+        <w:t>6</w:t>
       </w:r>
       <w:r>
         <w:rPr>
@@ -1104,6 +1092,35 @@
           <w:rFonts w:ascii="Times New Roman" w:hAnsi="Times New Roman" w:cs="Times New Roman"/>
           <w:sz w:val="24"/>
         </w:rPr>
+        <w:t xml:space="preserve"> Сверстать собственную новую страницу новостей, применяя выше сделанные элементы</w:t>
+      </w:r>
+      <w:r>
+        <w:rPr>
+          <w:rFonts w:ascii="Times New Roman" w:hAnsi="Times New Roman" w:cs="Times New Roman"/>
+          <w:sz w:val="24"/>
+        </w:rPr>
+        <w:t xml:space="preserve"> (в том числе скроллбар)</w:t>
+      </w:r>
+      <w:r>
+        <w:rPr>
+          <w:rFonts w:ascii="Times New Roman" w:hAnsi="Times New Roman" w:cs="Times New Roman"/>
+          <w:sz w:val="24"/>
+        </w:rPr>
+        <w:t xml:space="preserve">. Использовать свойства модуля </w:t>
+      </w:r>
+      <w:r>
+        <w:rPr>
+          <w:rFonts w:ascii="Times New Roman" w:hAnsi="Times New Roman" w:cs="Times New Roman"/>
+          <w:sz w:val="24"/>
+          <w:lang w:val="en-US"/>
+        </w:rPr>
+        <w:t>flexbox</w:t>
+      </w:r>
+      <w:r>
+        <w:rPr>
+          <w:rFonts w:ascii="Times New Roman" w:hAnsi="Times New Roman" w:cs="Times New Roman"/>
+          <w:sz w:val="24"/>
+        </w:rPr>
         <w:t xml:space="preserve"> </w:t>
       </w:r>
       <w:r>
@@ -1111,101 +1128,52 @@
           <w:rFonts w:ascii="Times New Roman" w:hAnsi="Times New Roman" w:cs="Times New Roman"/>
           <w:sz w:val="24"/>
         </w:rPr>
-        <w:t>Сверстать собственную новую страницу новостей, применяя выше сделанные элементы</w:t>
-      </w:r>
-      <w:r>
-        <w:rPr>
-          <w:rFonts w:ascii="Times New Roman" w:hAnsi="Times New Roman" w:cs="Times New Roman"/>
-          <w:sz w:val="24"/>
-        </w:rPr>
-        <w:t xml:space="preserve"> (в том числе скроллбар</w:t>
+        <w:t>и добавить плавную анимацию при наведении на карточки (статьи), содержащие заголовок, небольшое описание, изображение и кнопку «Подробнее» / «Читать», ведущую на отдельную станицу данной новости.</w:t>
       </w:r>
       <w:bookmarkStart w:id="0" w:name="_GoBack"/>
       <w:bookmarkEnd w:id="0"/>
-      <w:r>
-        <w:rPr>
-          <w:rFonts w:ascii="Times New Roman" w:hAnsi="Times New Roman" w:cs="Times New Roman"/>
-          <w:sz w:val="24"/>
-        </w:rPr>
-        <w:t>)</w:t>
-      </w:r>
-      <w:r>
-        <w:rPr>
-          <w:rFonts w:ascii="Times New Roman" w:hAnsi="Times New Roman" w:cs="Times New Roman"/>
-          <w:sz w:val="24"/>
-        </w:rPr>
-        <w:t xml:space="preserve">. Использовать свойства модуля </w:t>
-      </w:r>
-      <w:r>
+    </w:p>
+    <w:p>
+      <w:pPr>
+        <w:spacing w:line="360" w:lineRule="auto"/>
+        <w:rPr>
+          <w:rFonts w:ascii="Times New Roman" w:hAnsi="Times New Roman" w:cs="Times New Roman"/>
+          <w:sz w:val="24"/>
+        </w:rPr>
+      </w:pPr>
+    </w:p>
+    <w:p>
+      <w:pPr>
+        <w:spacing w:line="360" w:lineRule="auto"/>
+        <w:jc w:val="both"/>
+        <w:rPr>
+          <w:rFonts w:ascii="Times New Roman" w:hAnsi="Times New Roman" w:cs="Times New Roman"/>
+          <w:sz w:val="24"/>
+        </w:rPr>
+      </w:pPr>
+    </w:p>
+    <w:p>
+      <w:pPr>
+        <w:rPr>
+          <w:rFonts w:ascii="Times New Roman" w:hAnsi="Times New Roman" w:cs="Times New Roman"/>
+          <w:sz w:val="24"/>
+        </w:rPr>
+      </w:pPr>
+    </w:p>
+    <w:p>
+      <w:pPr>
+        <w:rPr>
+          <w:rFonts w:ascii="Times New Roman" w:hAnsi="Times New Roman" w:cs="Times New Roman"/>
+          <w:sz w:val="24"/>
+        </w:rPr>
+      </w:pPr>
+    </w:p>
+    <w:p>
+      <w:pPr>
         <w:rPr>
           <w:rFonts w:ascii="Times New Roman" w:hAnsi="Times New Roman" w:cs="Times New Roman"/>
           <w:sz w:val="24"/>
           <w:lang w:val="en-US"/>
-        </w:rPr>
-        <w:t>flexbox</w:t>
-      </w:r>
-      <w:r>
-        <w:rPr>
-          <w:rFonts w:ascii="Times New Roman" w:hAnsi="Times New Roman" w:cs="Times New Roman"/>
-          <w:sz w:val="24"/>
-        </w:rPr>
-        <w:t xml:space="preserve"> </w:t>
-      </w:r>
-      <w:r>
-        <w:rPr>
-          <w:rFonts w:ascii="Times New Roman" w:hAnsi="Times New Roman" w:cs="Times New Roman"/>
-          <w:sz w:val="24"/>
-        </w:rPr>
-        <w:t>и добавить</w:t>
-      </w:r>
-      <w:r>
-        <w:rPr>
-          <w:rFonts w:ascii="Times New Roman" w:hAnsi="Times New Roman" w:cs="Times New Roman"/>
-          <w:sz w:val="24"/>
-        </w:rPr>
-        <w:t xml:space="preserve"> плавную анимацию при наведении на карточки (статьи), содержащие заголовок, небольшое описание, изображение и кнопку «Подробнее» / «Читать», ведущую на отдельную станицу данной новости.</w:t>
-      </w:r>
-    </w:p>
-    <w:p>
-      <w:pPr>
-        <w:spacing w:line="360" w:lineRule="auto"/>
-        <w:rPr>
-          <w:rFonts w:ascii="Times New Roman" w:hAnsi="Times New Roman" w:cs="Times New Roman"/>
-          <w:sz w:val="24"/>
-        </w:rPr>
-      </w:pPr>
-    </w:p>
-    <w:p>
-      <w:pPr>
-        <w:spacing w:line="360" w:lineRule="auto"/>
-        <w:jc w:val="both"/>
-        <w:rPr>
-          <w:rFonts w:ascii="Times New Roman" w:hAnsi="Times New Roman" w:cs="Times New Roman"/>
-          <w:sz w:val="24"/>
-        </w:rPr>
-      </w:pPr>
-    </w:p>
-    <w:p>
-      <w:pPr>
-        <w:rPr>
-          <w:rFonts w:ascii="Times New Roman" w:hAnsi="Times New Roman" w:cs="Times New Roman"/>
-          <w:sz w:val="24"/>
-        </w:rPr>
-      </w:pPr>
-    </w:p>
-    <w:p>
-      <w:pPr>
-        <w:rPr>
-          <w:rFonts w:ascii="Times New Roman" w:hAnsi="Times New Roman" w:cs="Times New Roman"/>
-          <w:sz w:val="24"/>
-        </w:rPr>
-      </w:pPr>
-    </w:p>
-    <w:p>
-      <w:pPr>
-        <w:rPr>
-          <w:rFonts w:ascii="Times New Roman" w:hAnsi="Times New Roman" w:cs="Times New Roman"/>
-          <w:sz w:val="24"/>
         </w:rPr>
       </w:pPr>
     </w:p>
@@ -1268,8 +1236,8 @@
 </file>
 
 <file path=word/numbering.xml><?xml version="1.0" encoding="utf-8"?>
-<w:numbering xmlns:wpc="http://schemas.microsoft.com/office/word/2010/wordprocessingCanvas" xmlns:cx="http://schemas.microsoft.com/office/drawing/2014/chartex" xmlns:mc="http://schemas.openxmlformats.org/markup-compatibility/2006" xmlns:o="urn:schemas-microsoft-com:office:office" xmlns:r="http://schemas.openxmlformats.org/officeDocument/2006/relationships" xmlns:m="http://schemas.openxmlformats.org/officeDocument/2006/math" xmlns:v="urn:schemas-microsoft-com:vml" xmlns:wp14="http://schemas.microsoft.com/office/word/2010/wordprocessingDrawing" xmlns:wp="http://schemas.openxmlformats.org/drawingml/2006/wordprocessingDrawing" xmlns:w10="urn:schemas-microsoft-com:office:word" xmlns:w="http://schemas.openxmlformats.org/wordprocessingml/2006/main" xmlns:w14="http://schemas.microsoft.com/office/word/2010/wordml" xmlns:w15="http://schemas.microsoft.com/office/word/2012/wordml" xmlns:w16se="http://schemas.microsoft.com/office/word/2015/wordml/symex" xmlns:wpg="http://schemas.microsoft.com/office/word/2010/wordprocessingGroup" xmlns:wpi="http://schemas.microsoft.com/office/word/2010/wordprocessingInk" xmlns:wne="http://schemas.microsoft.com/office/word/2006/wordml" xmlns:wps="http://schemas.microsoft.com/office/word/2010/wordprocessingShape" mc:Ignorable="w14 w15 w16se wp14">
-  <w:abstractNum w:abstractNumId="0" w15:restartNumberingAfterBreak="0">
+<w:numbering xmlns:wpc="http://schemas.microsoft.com/office/word/2010/wordprocessingCanvas" xmlns:mc="http://schemas.openxmlformats.org/markup-compatibility/2006" xmlns:o="urn:schemas-microsoft-com:office:office" xmlns:r="http://schemas.openxmlformats.org/officeDocument/2006/relationships" xmlns:m="http://schemas.openxmlformats.org/officeDocument/2006/math" xmlns:v="urn:schemas-microsoft-com:vml" xmlns:wp14="http://schemas.microsoft.com/office/word/2010/wordprocessingDrawing" xmlns:wp="http://schemas.openxmlformats.org/drawingml/2006/wordprocessingDrawing" xmlns:w10="urn:schemas-microsoft-com:office:word" xmlns:w="http://schemas.openxmlformats.org/wordprocessingml/2006/main" xmlns:w14="http://schemas.microsoft.com/office/word/2010/wordml" xmlns:w15="http://schemas.microsoft.com/office/word/2012/wordml" xmlns:wpg="http://schemas.microsoft.com/office/word/2010/wordprocessingGroup" xmlns:wpi="http://schemas.microsoft.com/office/word/2010/wordprocessingInk" xmlns:wne="http://schemas.microsoft.com/office/word/2006/wordml" xmlns:wps="http://schemas.microsoft.com/office/word/2010/wordprocessingShape" mc:Ignorable="w14 w15 wp14">
+  <w:abstractNum w:abstractNumId="0">
     <w:nsid w:val="04875FB9"/>
     <w:multiLevelType w:val="multilevel"/>
     <w:tmpl w:val="2B466D04"/>
@@ -1382,7 +1350,7 @@
       </w:pPr>
     </w:lvl>
   </w:abstractNum>
-  <w:abstractNum w:abstractNumId="1" w15:restartNumberingAfterBreak="0">
+  <w:abstractNum w:abstractNumId="1">
     <w:nsid w:val="5E623299"/>
     <w:multiLevelType w:val="multilevel"/>
     <w:tmpl w:val="D0140534"/>
@@ -1514,7 +1482,7 @@
 </file>
 
 <file path=word/styles.xml><?xml version="1.0" encoding="utf-8"?>
-<w:styles xmlns:mc="http://schemas.openxmlformats.org/markup-compatibility/2006" xmlns:r="http://schemas.openxmlformats.org/officeDocument/2006/relationships" xmlns:w="http://schemas.openxmlformats.org/wordprocessingml/2006/main" xmlns:w14="http://schemas.microsoft.com/office/word/2010/wordml" xmlns:w15="http://schemas.microsoft.com/office/word/2012/wordml" xmlns:w16se="http://schemas.microsoft.com/office/word/2015/wordml/symex" mc:Ignorable="w14 w15 w16se">
+<w:styles xmlns:mc="http://schemas.openxmlformats.org/markup-compatibility/2006" xmlns:r="http://schemas.openxmlformats.org/officeDocument/2006/relationships" xmlns:w="http://schemas.openxmlformats.org/wordprocessingml/2006/main" xmlns:w14="http://schemas.microsoft.com/office/word/2010/wordml" xmlns:w15="http://schemas.microsoft.com/office/word/2012/wordml" mc:Ignorable="w14 w15">
   <w:docDefaults>
     <w:rPrDefault>
       <w:rPr>
@@ -2322,7 +2290,7 @@
 </file>
 
 <file path=customXml/itemProps1.xml><?xml version="1.0" encoding="utf-8"?>
-<ds:datastoreItem xmlns:ds="http://schemas.openxmlformats.org/officeDocument/2006/customXml" ds:itemID="{23CF551B-4A4E-4A3B-871B-9CC2B56E14A7}">
+<ds:datastoreItem xmlns:ds="http://schemas.openxmlformats.org/officeDocument/2006/customXml" ds:itemID="{DA9BF8E2-3D8E-4B55-9D89-D00BFBBB3162}">
   <ds:schemaRefs>
     <ds:schemaRef ds:uri="http://schemas.openxmlformats.org/officeDocument/2006/bibliography"/>
   </ds:schemaRefs>

</xml_diff>